<commit_message>
Fix blank pages in DOCX: replace standalone page break with pageBreakBefore on headings, regenerate all 12 books
</commit_message>
<xml_diff>
--- a/book-series/word-docs/Book 09 - The Forge of Souls - The Price of Power.docx
+++ b/book-series/word-docs/Book 09 - The Forge of Souls - The Price of Power.docx
@@ -272,23 +272,17 @@
       </w:r>
     </w:p>
     <w:p>
-      <w:r>
-        <w:br w:type="page"/>
-      </w:r>
-    </w:p>
-    <w:bookmarkEnd w:id="9"/>
-    <w:bookmarkStart w:id="10" w:name="chapter-2---the-proposal"/>
-    <w:p>
       <w:pPr>
         <w:pStyle w:val="Heading1"/>
-      </w:pPr>
-      <w:r>
-        <w:t xml:space="preserve">Chapter 2 - The Proposal</w:t>
-      </w:r>
-    </w:p>
-    <w:p>
-      <w:pPr>
-        <w:pStyle w:val="FirstParagraph"/>
+        <w:pageBreakBefore/>
+      </w:pPr>
+      <w:r>
+        <w:t>Chapter 2 - The Proposal</w:t>
+      </w:r>
+    </w:p>
+    <w:p>
+      <w:pPr>
+        <w:pStyle w:val="BodyText"/>
       </w:pPr>
       <w:r>
         <w:t xml:space="preserve">Solkren explained the soul-forge to the full team, and the room went very quiet.</w:t>
@@ -691,23 +685,17 @@
       </w:r>
     </w:p>
     <w:p>
-      <w:r>
-        <w:br w:type="page"/>
-      </w:r>
-    </w:p>
-    <w:bookmarkEnd w:id="10"/>
-    <w:bookmarkStart w:id="11" w:name="chapter-3---parallel-mission-the-rescue"/>
-    <w:p>
       <w:pPr>
         <w:pStyle w:val="Heading1"/>
-      </w:pPr>
-      <w:r>
-        <w:t xml:space="preserve">Chapter 3 - Parallel Mission The Rescue</w:t>
-      </w:r>
-    </w:p>
-    <w:p>
-      <w:pPr>
-        <w:pStyle w:val="FirstParagraph"/>
+        <w:pageBreakBefore/>
+      </w:pPr>
+      <w:r>
+        <w:t>Chapter 3 - Parallel Mission The Rescue</w:t>
+      </w:r>
+    </w:p>
+    <w:p>
+      <w:pPr>
+        <w:pStyle w:val="BodyText"/>
       </w:pPr>
       <w:r>
         <w:t xml:space="preserve">Kaelen led the rescue team into enemy territory with the particular efficiency of a person who had been planning this operation for months and was now executing it with the precision that planning provided.</w:t>
@@ -968,23 +956,17 @@
       </w:r>
     </w:p>
     <w:p>
-      <w:r>
-        <w:br w:type="page"/>
-      </w:r>
-    </w:p>
-    <w:bookmarkEnd w:id="11"/>
-    <w:bookmarkStart w:id="12" w:name="chapter-4---the-forge-begins"/>
-    <w:p>
       <w:pPr>
         <w:pStyle w:val="Heading1"/>
-      </w:pPr>
-      <w:r>
-        <w:t xml:space="preserve">Chapter 4 - The Forge Begins</w:t>
-      </w:r>
-    </w:p>
-    <w:p>
-      <w:pPr>
-        <w:pStyle w:val="FirstParagraph"/>
+        <w:pageBreakBefore/>
+      </w:pPr>
+      <w:r>
+        <w:t>Chapter 4 - The Forge Begins</w:t>
+      </w:r>
+    </w:p>
+    <w:p>
+      <w:pPr>
+        <w:pStyle w:val="BodyText"/>
       </w:pPr>
       <w:r>
         <w:t xml:space="preserve">Solkren lit the forge and the mountain answered with fire.</w:t>
@@ -1181,23 +1163,17 @@
       </w:r>
     </w:p>
     <w:p>
-      <w:r>
-        <w:br w:type="page"/>
-      </w:r>
-    </w:p>
-    <w:bookmarkEnd w:id="12"/>
-    <w:bookmarkStart w:id="13" w:name="chapter-5---itzils-memory"/>
-    <w:p>
       <w:pPr>
         <w:pStyle w:val="Heading1"/>
-      </w:pPr>
-      <w:r>
-        <w:t xml:space="preserve">Chapter 5 - Itzils Memory</w:t>
-      </w:r>
-    </w:p>
-    <w:p>
-      <w:pPr>
-        <w:pStyle w:val="FirstParagraph"/>
+        <w:pageBreakBefore/>
+      </w:pPr>
+      <w:r>
+        <w:t>Chapter 5 - Itzils Memory</w:t>
+      </w:r>
+    </w:p>
+    <w:p>
+      <w:pPr>
+        <w:pStyle w:val="BodyText"/>
       </w:pPr>
       <w:r>
         <w:t xml:space="preserve">The first soul-contribution began with a breath and ended with a blade that drank golden light.</w:t>
@@ -1428,23 +1404,17 @@
       </w:r>
     </w:p>
     <w:p>
-      <w:r>
-        <w:br w:type="page"/>
-      </w:r>
-    </w:p>
-    <w:bookmarkEnd w:id="13"/>
-    <w:bookmarkStart w:id="14" w:name="chapter-6---kaelens-memory"/>
-    <w:p>
       <w:pPr>
         <w:pStyle w:val="Heading1"/>
-      </w:pPr>
-      <w:r>
-        <w:t xml:space="preserve">Chapter 6 - Kaelens Memory</w:t>
-      </w:r>
-    </w:p>
-    <w:p>
-      <w:pPr>
-        <w:pStyle w:val="FirstParagraph"/>
+        <w:pageBreakBefore/>
+      </w:pPr>
+      <w:r>
+        <w:t>Chapter 6 - Kaelens Memory</w:t>
+      </w:r>
+    </w:p>
+    <w:p>
+      <w:pPr>
+        <w:pStyle w:val="BodyText"/>
       </w:pPr>
       <w:r>
         <w:t xml:space="preserve">The golden thread found Kaelen four hundred miles from the forge, and the connection arrived at the worst possible moment.</w:t>
@@ -1665,23 +1635,17 @@
       </w:r>
     </w:p>
     <w:p>
-      <w:r>
-        <w:br w:type="page"/>
-      </w:r>
-    </w:p>
-    <w:bookmarkEnd w:id="14"/>
-    <w:bookmarkStart w:id="15" w:name="chapter-7---jagrens-memory"/>
-    <w:p>
       <w:pPr>
         <w:pStyle w:val="Heading1"/>
-      </w:pPr>
-      <w:r>
-        <w:t xml:space="preserve">Chapter 7 - Jagrens Memory</w:t>
-      </w:r>
-    </w:p>
-    <w:p>
-      <w:pPr>
-        <w:pStyle w:val="FirstParagraph"/>
+        <w:pageBreakBefore/>
+      </w:pPr>
+      <w:r>
+        <w:t>Chapter 7 - Jagrens Memory</w:t>
+      </w:r>
+    </w:p>
+    <w:p>
+      <w:pPr>
+        <w:pStyle w:val="BodyText"/>
       </w:pPr>
       <w:r>
         <w:t xml:space="preserve">Jagren contributed his soul-memory while fighting, and the fighting was the easy part.</w:t>
@@ -1858,23 +1822,17 @@
       </w:r>
     </w:p>
     <w:p>
-      <w:r>
-        <w:br w:type="page"/>
-      </w:r>
-    </w:p>
-    <w:bookmarkEnd w:id="15"/>
-    <w:bookmarkStart w:id="16" w:name="chapter-8---neylas-memory"/>
-    <w:p>
       <w:pPr>
         <w:pStyle w:val="Heading1"/>
-      </w:pPr>
-      <w:r>
-        <w:t xml:space="preserve">Chapter 8 - Neylas Memory</w:t>
-      </w:r>
-    </w:p>
-    <w:p>
-      <w:pPr>
-        <w:pStyle w:val="FirstParagraph"/>
+        <w:pageBreakBefore/>
+      </w:pPr>
+      <w:r>
+        <w:t>Chapter 8 - Neylas Memory</w:t>
+      </w:r>
+    </w:p>
+    <w:p>
+      <w:pPr>
+        <w:pStyle w:val="BodyText"/>
       </w:pPr>
       <w:r>
         <w:t xml:space="preserve">Neyla contributed at the forge and the turquoise light wept with her.</w:t>
@@ -2095,23 +2053,17 @@
       </w:r>
     </w:p>
     <w:p>
-      <w:r>
-        <w:br w:type="page"/>
-      </w:r>
-    </w:p>
-    <w:bookmarkEnd w:id="16"/>
-    <w:bookmarkStart w:id="17" w:name="chapter-9---rainara-skyren-zariel"/>
-    <w:p>
       <w:pPr>
         <w:pStyle w:val="Heading1"/>
-      </w:pPr>
-      <w:r>
-        <w:t xml:space="preserve">Chapter 9 - Rainara Skyren Zariel</w:t>
-      </w:r>
-    </w:p>
-    <w:p>
-      <w:pPr>
-        <w:pStyle w:val="FirstParagraph"/>
+        <w:pageBreakBefore/>
+      </w:pPr>
+      <w:r>
+        <w:t>Chapter 9 - Rainara Skyren Zariel</w:t>
+      </w:r>
+    </w:p>
+    <w:p>
+      <w:pPr>
+        <w:pStyle w:val="BodyText"/>
       </w:pPr>
       <w:r>
         <w:t xml:space="preserve">Three contributions in rapid succession and the forge blazed like a star being born.</w:t>
@@ -2376,23 +2328,17 @@
       </w:r>
     </w:p>
     <w:p>
-      <w:r>
-        <w:br w:type="page"/>
-      </w:r>
-    </w:p>
-    <w:bookmarkEnd w:id="17"/>
-    <w:bookmarkStart w:id="18" w:name="chapter-10---torvanes-memory"/>
-    <w:p>
       <w:pPr>
         <w:pStyle w:val="Heading1"/>
-      </w:pPr>
-      <w:r>
-        <w:t xml:space="preserve">Chapter 10 - Torvanes Memory</w:t>
-      </w:r>
-    </w:p>
-    <w:p>
-      <w:pPr>
-        <w:pStyle w:val="FirstParagraph"/>
+        <w:pageBreakBefore/>
+      </w:pPr>
+      <w:r>
+        <w:t>Chapter 10 - Torvanes Memory</w:t>
+      </w:r>
+    </w:p>
+    <w:p>
+      <w:pPr>
+        <w:pStyle w:val="BodyText"/>
       </w:pPr>
       <w:r>
         <w:t xml:space="preserve">Torvane approached the forge with the analytical precision that he applied to everything, and the forge showed him that precision was not the same as control.</w:t>
@@ -2619,23 +2565,17 @@
       </w:r>
     </w:p>
     <w:p>
-      <w:r>
-        <w:br w:type="page"/>
-      </w:r>
-    </w:p>
-    <w:bookmarkEnd w:id="18"/>
-    <w:bookmarkStart w:id="19" w:name="chapter-11---the-armorers-sacrifice"/>
-    <w:p>
       <w:pPr>
         <w:pStyle w:val="Heading1"/>
-      </w:pPr>
-      <w:r>
-        <w:t xml:space="preserve">Chapter 11 - The Armorers Sacrifice</w:t>
-      </w:r>
-    </w:p>
-    <w:p>
-      <w:pPr>
-        <w:pStyle w:val="FirstParagraph"/>
+        <w:pageBreakBefore/>
+      </w:pPr>
+      <w:r>
+        <w:t>Chapter 11 - The Armorers Sacrifice</w:t>
+      </w:r>
+    </w:p>
+    <w:p>
+      <w:pPr>
+        <w:pStyle w:val="BodyText"/>
       </w:pPr>
       <w:r>
         <w:t xml:space="preserve">The final contribution nearly killed him, and the blade was born screaming.</w:t>
@@ -2870,23 +2810,17 @@
       </w:r>
     </w:p>
     <w:p>
-      <w:r>
-        <w:br w:type="page"/>
-      </w:r>
-    </w:p>
-    <w:bookmarkEnd w:id="19"/>
-    <w:bookmarkStart w:id="20" w:name="chapter-12---finding-amalura"/>
-    <w:p>
       <w:pPr>
         <w:pStyle w:val="Heading1"/>
-      </w:pPr>
-      <w:r>
-        <w:t xml:space="preserve">Chapter 12 - Finding Amalura</w:t>
-      </w:r>
-    </w:p>
-    <w:p>
-      <w:pPr>
-        <w:pStyle w:val="FirstParagraph"/>
+        <w:pageBreakBefore/>
+      </w:pPr>
+      <w:r>
+        <w:t>Chapter 12 - Finding Amalura</w:t>
+      </w:r>
+    </w:p>
+    <w:p>
+      <w:pPr>
+        <w:pStyle w:val="BodyText"/>
       </w:pPr>
       <w:r>
         <w:t xml:space="preserve">Kaelen found Amalura sitting upright in her cell, alert and unsurprised, as if she had been expecting him for months.</w:t>
@@ -3199,23 +3133,17 @@
       </w:r>
     </w:p>
     <w:p>
-      <w:r>
-        <w:br w:type="page"/>
-      </w:r>
-    </w:p>
-    <w:bookmarkEnd w:id="20"/>
-    <w:bookmarkStart w:id="21" w:name="chapter-13---the-extraction"/>
-    <w:p>
       <w:pPr>
         <w:pStyle w:val="Heading1"/>
-      </w:pPr>
-      <w:r>
-        <w:t xml:space="preserve">Chapter 13 - The Extraction</w:t>
-      </w:r>
-    </w:p>
-    <w:p>
-      <w:pPr>
-        <w:pStyle w:val="FirstParagraph"/>
+        <w:pageBreakBefore/>
+      </w:pPr>
+      <w:r>
+        <w:t>Chapter 13 - The Extraction</w:t>
+      </w:r>
+    </w:p>
+    <w:p>
+      <w:pPr>
+        <w:pStyle w:val="BodyText"/>
       </w:pPr>
       <w:r>
         <w:t xml:space="preserve">The rescue team extracted Amalura from the tower with the particular, violent efficiency that desperation and competence produced when they were combined.</w:t>
@@ -3410,23 +3338,17 @@
       </w:r>
     </w:p>
     <w:p>
-      <w:r>
-        <w:br w:type="page"/>
-      </w:r>
-    </w:p>
-    <w:bookmarkEnd w:id="21"/>
-    <w:bookmarkStart w:id="22" w:name="chapter-14---nightshades-fury"/>
-    <w:p>
       <w:pPr>
         <w:pStyle w:val="Heading1"/>
-      </w:pPr>
-      <w:r>
-        <w:t xml:space="preserve">Chapter 14 - Nightshades Fury</w:t>
-      </w:r>
-    </w:p>
-    <w:p>
-      <w:pPr>
-        <w:pStyle w:val="FirstParagraph"/>
+        <w:pageBreakBefore/>
+      </w:pPr>
+      <w:r>
+        <w:t>Chapter 14 - Nightshades Fury</w:t>
+      </w:r>
+    </w:p>
+    <w:p>
+      <w:pPr>
+        <w:pStyle w:val="BodyText"/>
       </w:pPr>
       <w:r>
         <w:t xml:space="preserve">Nightshade discovered Amalura’s escape and the fury that followed was the coldest thing in the tower.</w:t>
@@ -3677,23 +3599,17 @@
       </w:r>
     </w:p>
     <w:p>
-      <w:r>
-        <w:br w:type="page"/>
-      </w:r>
-    </w:p>
-    <w:bookmarkEnd w:id="22"/>
-    <w:bookmarkStart w:id="23" w:name="chapter-15---the-new-blade"/>
-    <w:p>
       <w:pPr>
         <w:pStyle w:val="Heading1"/>
-      </w:pPr>
-      <w:r>
-        <w:t xml:space="preserve">Chapter 15 - The New Blade</w:t>
-      </w:r>
-    </w:p>
-    <w:p>
-      <w:pPr>
-        <w:pStyle w:val="FirstParagraph"/>
+        <w:pageBreakBefore/>
+      </w:pPr>
+      <w:r>
+        <w:t>Chapter 15 - The New Blade</w:t>
+      </w:r>
+    </w:p>
+    <w:p>
+      <w:pPr>
+        <w:pStyle w:val="BodyText"/>
       </w:pPr>
       <w:r>
         <w:t xml:space="preserve">Solkren presented the reforged blade to Itzil and the cave filled with the light of nine souls.</w:t>
@@ -4020,23 +3936,17 @@
       </w:r>
     </w:p>
     <w:p>
-      <w:r>
-        <w:br w:type="page"/>
-      </w:r>
-    </w:p>
-    <w:bookmarkEnd w:id="23"/>
-    <w:bookmarkStart w:id="24" w:name="chapter-16---amalura-returns"/>
-    <w:p>
       <w:pPr>
         <w:pStyle w:val="Heading1"/>
-      </w:pPr>
-      <w:r>
-        <w:t xml:space="preserve">Chapter 16 - Amalura Returns</w:t>
-      </w:r>
-    </w:p>
-    <w:p>
-      <w:pPr>
-        <w:pStyle w:val="FirstParagraph"/>
+        <w:pageBreakBefore/>
+      </w:pPr>
+      <w:r>
+        <w:t>Chapter 16 - Amalura Returns</w:t>
+      </w:r>
+    </w:p>
+    <w:p>
+      <w:pPr>
+        <w:pStyle w:val="BodyText"/>
       </w:pPr>
       <w:r>
         <w:t xml:space="preserve">Amalura walked into the allied camp and the first thing she asked about was the person she couldn’t save.</w:t>
@@ -4367,23 +4277,17 @@
       </w:r>
     </w:p>
     <w:p>
-      <w:r>
-        <w:br w:type="page"/>
-      </w:r>
-    </w:p>
-    <w:bookmarkEnd w:id="24"/>
-    <w:bookmarkStart w:id="25" w:name="chapter-17---valdremors-anger"/>
-    <w:p>
       <w:pPr>
         <w:pStyle w:val="Heading1"/>
-      </w:pPr>
-      <w:r>
-        <w:t xml:space="preserve">Chapter 17 - Valdremors Anger</w:t>
-      </w:r>
-    </w:p>
-    <w:p>
-      <w:pPr>
-        <w:pStyle w:val="FirstParagraph"/>
+        <w:pageBreakBefore/>
+      </w:pPr>
+      <w:r>
+        <w:t>Chapter 17 - Valdremors Anger</w:t>
+      </w:r>
+    </w:p>
+    <w:p>
+      <w:pPr>
+        <w:pStyle w:val="BodyText"/>
       </w:pPr>
       <w:r>
         <w:t xml:space="preserve">Valdremor received the news in his study and the crystal eye blazed with a light that his servants had never seen before.</w:t>
@@ -4618,23 +4522,17 @@
       </w:r>
     </w:p>
     <w:p>
-      <w:r>
-        <w:br w:type="page"/>
-      </w:r>
-    </w:p>
-    <w:bookmarkEnd w:id="25"/>
-    <w:bookmarkStart w:id="26" w:name="chapter-18---vastrix-speaks"/>
-    <w:p>
       <w:pPr>
         <w:pStyle w:val="Heading1"/>
-      </w:pPr>
-      <w:r>
-        <w:t xml:space="preserve">Chapter 18 - Vastrix Speaks</w:t>
-      </w:r>
-    </w:p>
-    <w:p>
-      <w:pPr>
-        <w:pStyle w:val="FirstParagraph"/>
+        <w:pageBreakBefore/>
+      </w:pPr>
+      <w:r>
+        <w:t>Chapter 18 - Vastrix Speaks</w:t>
+      </w:r>
+    </w:p>
+    <w:p>
+      <w:pPr>
+        <w:pStyle w:val="BodyText"/>
       </w:pPr>
       <w:r>
         <w:t xml:space="preserve">The voice hit the continent like a fist made of hunger, and every living thing heard it.</w:t>
@@ -4947,23 +4845,17 @@
       </w:r>
     </w:p>
     <w:p>
-      <w:r>
-        <w:br w:type="page"/>
-      </w:r>
-    </w:p>
-    <w:bookmarkEnd w:id="26"/>
-    <w:bookmarkStart w:id="27" w:name="chapter-19---the-strategic-picture"/>
-    <w:p>
       <w:pPr>
         <w:pStyle w:val="Heading1"/>
-      </w:pPr>
-      <w:r>
-        <w:t xml:space="preserve">Chapter 19 - The Strategic Picture</w:t>
-      </w:r>
-    </w:p>
-    <w:p>
-      <w:pPr>
-        <w:pStyle w:val="FirstParagraph"/>
+        <w:pageBreakBefore/>
+      </w:pPr>
+      <w:r>
+        <w:t>Chapter 19 - The Strategic Picture</w:t>
+      </w:r>
+    </w:p>
+    <w:p>
+      <w:pPr>
+        <w:pStyle w:val="BodyText"/>
       </w:pPr>
       <w:r>
         <w:t xml:space="preserve">Kaelen spread the maps across the command table and the endgame’s architecture became visible in the space between intelligence and desperation.</w:t>
@@ -5332,23 +5224,17 @@
       </w:r>
     </w:p>
     <w:p>
-      <w:r>
-        <w:br w:type="page"/>
-      </w:r>
-    </w:p>
-    <w:bookmarkEnd w:id="27"/>
-    <w:bookmarkStart w:id="28" w:name="chapter-20---the-march-begins"/>
-    <w:p>
       <w:pPr>
         <w:pStyle w:val="Heading1"/>
-      </w:pPr>
-      <w:r>
-        <w:t xml:space="preserve">Chapter 20 - The March Begins</w:t>
-      </w:r>
-    </w:p>
-    <w:p>
-      <w:pPr>
-        <w:pStyle w:val="FirstParagraph"/>
+        <w:pageBreakBefore/>
+      </w:pPr>
+      <w:r>
+        <w:t>Chapter 20 - The March Begins</w:t>
+      </w:r>
+    </w:p>
+    <w:p>
+      <w:pPr>
+        <w:pStyle w:val="BodyText"/>
       </w:pPr>
       <w:r>
         <w:t xml:space="preserve">The alliance army mobilized for the final offensive and the mobilization was the sound of a world deciding to fight for itself.</w:t>
@@ -5551,23 +5437,17 @@
       </w:r>
     </w:p>
     <w:p>
-      <w:r>
-        <w:br w:type="page"/>
-      </w:r>
-    </w:p>
-    <w:bookmarkEnd w:id="28"/>
-    <w:bookmarkStart w:id="29" w:name="chapter-21---solkrens-reflection"/>
-    <w:p>
       <w:pPr>
         <w:pStyle w:val="Heading1"/>
-      </w:pPr>
-      <w:r>
-        <w:t xml:space="preserve">Chapter 21 - Solkrens Reflection</w:t>
-      </w:r>
-    </w:p>
-    <w:p>
-      <w:pPr>
-        <w:pStyle w:val="FirstParagraph"/>
+        <w:pageBreakBefore/>
+      </w:pPr>
+      <w:r>
+        <w:t>Chapter 21 - Solkrens Reflection</w:t>
+      </w:r>
+    </w:p>
+    <w:p>
+      <w:pPr>
+        <w:pStyle w:val="BodyText"/>
       </w:pPr>
       <w:r>
         <w:t xml:space="preserve">Solkren walked with the army and discovered that being visible was harder than being invisible had ever been.</w:t>
@@ -5776,23 +5656,17 @@
       </w:r>
     </w:p>
     <w:p>
-      <w:r>
-        <w:br w:type="page"/>
-      </w:r>
-    </w:p>
-    <w:bookmarkEnd w:id="29"/>
-    <w:bookmarkStart w:id="30" w:name="chapter-22---amaluras-errors"/>
-    <w:p>
       <w:pPr>
         <w:pStyle w:val="Heading1"/>
-      </w:pPr>
-      <w:r>
-        <w:t xml:space="preserve">Chapter 22 - Amaluras Errors</w:t>
-      </w:r>
-    </w:p>
-    <w:p>
-      <w:pPr>
-        <w:pStyle w:val="FirstParagraph"/>
+        <w:pageBreakBefore/>
+      </w:pPr>
+      <w:r>
+        <w:t>Chapter 22 - Amaluras Errors</w:t>
+      </w:r>
+    </w:p>
+    <w:p>
+      <w:pPr>
+        <w:pStyle w:val="BodyText"/>
       </w:pPr>
       <w:r>
         <w:t xml:space="preserve">Amalura briefed the team on the weapons she had planted in Valdremor’s mind, and the briefing was the most satisfying thing she had done in eighty years.</w:t>
@@ -6183,23 +6057,17 @@
       </w:r>
     </w:p>
     <w:p>
-      <w:r>
-        <w:br w:type="page"/>
-      </w:r>
-    </w:p>
-    <w:bookmarkEnd w:id="30"/>
-    <w:bookmarkStart w:id="31" w:name="chapter-23---the-eve-of-battle"/>
-    <w:p>
       <w:pPr>
         <w:pStyle w:val="Heading1"/>
-      </w:pPr>
-      <w:r>
-        <w:t xml:space="preserve">Chapter 23 - The Eve Of Battle</w:t>
-      </w:r>
-    </w:p>
-    <w:p>
-      <w:pPr>
-        <w:pStyle w:val="FirstParagraph"/>
+        <w:pageBreakBefore/>
+      </w:pPr>
+      <w:r>
+        <w:t>Chapter 23 - The Eve Of Battle</w:t>
+      </w:r>
+    </w:p>
+    <w:p>
+      <w:pPr>
+        <w:pStyle w:val="BodyText"/>
       </w:pPr>
       <w:r>
         <w:t xml:space="preserve">The army camped within sight of the Dominion capital and the night that followed was the longest anyone could remember.</w:t>
@@ -6490,23 +6358,17 @@
       </w:r>
     </w:p>
     <w:p>
-      <w:r>
-        <w:br w:type="page"/>
-      </w:r>
-    </w:p>
-    <w:bookmarkEnd w:id="31"/>
-    <w:bookmarkStart w:id="32" w:name="chapter-24---the-gate-screams"/>
-    <w:p>
       <w:pPr>
         <w:pStyle w:val="Heading1"/>
-      </w:pPr>
-      <w:r>
-        <w:t xml:space="preserve">Chapter 24 - The Gate Screams</w:t>
-      </w:r>
-    </w:p>
-    <w:p>
-      <w:pPr>
-        <w:pStyle w:val="FirstParagraph"/>
+        <w:pageBreakBefore/>
+      </w:pPr>
+      <w:r>
+        <w:t>Chapter 24 - The Gate Screams</w:t>
+      </w:r>
+    </w:p>
+    <w:p>
+      <w:pPr>
+        <w:pStyle w:val="BodyText"/>
       </w:pPr>
       <w:r>
         <w:t xml:space="preserve">Dawn broke red and the army formed up beneath a sky that was tearing itself apart.</w:t>
@@ -6848,7 +6710,7 @@
         <w:t xml:space="preserve">And the final war — the war that would determine whether the world survived or was consumed — had begun.</w:t>
       </w:r>
     </w:p>
-    <w:bookmarkEnd w:id="32"/>
+    <w:bookmarkEnd w:id="9"/>
     <w:sectPr>
       <w:footnotePr>
         <w:numRestart w:val="eachSect"/>

</xml_diff>